<commit_message>
adding SEO campaign files
</commit_message>
<xml_diff>
--- a/old/audit/SEO Audit checklist pour LaPanthère.docx
+++ b/old/audit/SEO Audit checklist pour LaPanthère.docx
@@ -13,16 +13,8 @@
         <w:rPr>
           <w:lang w:val="fr-FR"/>
         </w:rPr>
-        <w:t xml:space="preserve">SEO Audit checklist pour </w:t>
-      </w:r>
-      <w:proofErr w:type="spellStart"/>
-      <w:r>
-        <w:rPr>
-          <w:lang w:val="fr-FR"/>
-        </w:rPr>
-        <w:t>LaPanthère</w:t>
-      </w:r>
-      <w:proofErr w:type="spellEnd"/>
+        <w:t>SEO Audit checklist pour LaPanthère</w:t>
+      </w:r>
     </w:p>
     <w:p>
       <w:pPr>
@@ -189,21 +181,7 @@
         <w:rPr>
           <w:lang w:val="fr-FR"/>
         </w:rPr>
-        <w:t>Titre (</w:t>
-      </w:r>
-      <w:proofErr w:type="spellStart"/>
-      <w:r>
-        <w:rPr>
-          <w:lang w:val="fr-FR"/>
-        </w:rPr>
-        <w:t>title</w:t>
-      </w:r>
-      <w:proofErr w:type="spellEnd"/>
-      <w:r>
-        <w:rPr>
-          <w:lang w:val="fr-FR"/>
-        </w:rPr>
-        <w:t>)</w:t>
+        <w:t>Titre (title)</w:t>
       </w:r>
     </w:p>
     <w:p>
@@ -235,19 +213,11 @@
           <w:lang w:val="fr-FR"/>
         </w:rPr>
       </w:pPr>
-      <w:proofErr w:type="spellStart"/>
-      <w:r>
-        <w:rPr>
-          <w:lang w:val="fr-FR"/>
-        </w:rPr>
-        <w:t>Heading</w:t>
-      </w:r>
-      <w:proofErr w:type="spellEnd"/>
-      <w:r>
-        <w:rPr>
-          <w:lang w:val="fr-FR"/>
-        </w:rPr>
-        <w:t xml:space="preserve"> tags</w:t>
+      <w:r>
+        <w:rPr>
+          <w:lang w:val="fr-FR"/>
+        </w:rPr>
+        <w:t>Heading tags</w:t>
       </w:r>
     </w:p>
     <w:p>
@@ -279,56 +249,12 @@
           <w:lang w:val="fr-FR"/>
         </w:rPr>
       </w:pPr>
-      <w:proofErr w:type="spellStart"/>
-      <w:r>
-        <w:rPr>
-          <w:lang w:val="fr-FR"/>
-        </w:rPr>
-        <w:t>Internal</w:t>
-      </w:r>
-      <w:proofErr w:type="spellEnd"/>
-      <w:r>
-        <w:rPr>
-          <w:lang w:val="fr-FR"/>
-        </w:rPr>
-        <w:t xml:space="preserve"> </w:t>
-      </w:r>
-      <w:proofErr w:type="spellStart"/>
-      <w:r>
-        <w:rPr>
-          <w:lang w:val="fr-FR"/>
-        </w:rPr>
-        <w:t>linking</w:t>
-      </w:r>
-      <w:proofErr w:type="spellEnd"/>
-      <w:r>
-        <w:rPr>
-          <w:lang w:val="fr-FR"/>
-        </w:rPr>
-        <w:t xml:space="preserve"> and </w:t>
-      </w:r>
-      <w:proofErr w:type="spellStart"/>
-      <w:r>
-        <w:rPr>
-          <w:lang w:val="fr-FR"/>
-        </w:rPr>
-        <w:t>anchor</w:t>
-      </w:r>
-      <w:proofErr w:type="spellEnd"/>
-      <w:r>
-        <w:rPr>
-          <w:lang w:val="fr-FR"/>
-        </w:rPr>
-        <w:t xml:space="preserve"> </w:t>
-      </w:r>
-      <w:proofErr w:type="spellStart"/>
-      <w:r>
-        <w:rPr>
-          <w:lang w:val="fr-FR"/>
-        </w:rPr>
-        <w:t>text</w:t>
-      </w:r>
-      <w:proofErr w:type="spellEnd"/>
+      <w:r>
+        <w:rPr>
+          <w:lang w:val="fr-FR"/>
+        </w:rPr>
+        <w:t>Internal linking and anchor text</w:t>
+      </w:r>
     </w:p>
     <w:p>
       <w:pPr>
@@ -345,21 +271,7 @@
         <w:rPr>
           <w:lang w:val="fr-FR"/>
         </w:rPr>
-        <w:t xml:space="preserve">Images </w:t>
-      </w:r>
-      <w:proofErr w:type="spellStart"/>
-      <w:r>
-        <w:rPr>
-          <w:lang w:val="fr-FR"/>
-        </w:rPr>
-        <w:t>names</w:t>
-      </w:r>
-      <w:proofErr w:type="spellEnd"/>
-      <w:r>
-        <w:rPr>
-          <w:lang w:val="fr-FR"/>
-        </w:rPr>
-        <w:t xml:space="preserve"> and Alts</w:t>
+        <w:t>Images names and Alts</w:t>
       </w:r>
     </w:p>
     <w:p>
@@ -373,19 +285,11 @@
           <w:lang w:val="fr-FR"/>
         </w:rPr>
       </w:pPr>
-      <w:proofErr w:type="spellStart"/>
-      <w:r>
-        <w:rPr>
-          <w:lang w:val="fr-FR"/>
-        </w:rPr>
-        <w:t>NoFollow</w:t>
-      </w:r>
-      <w:proofErr w:type="spellEnd"/>
-      <w:r>
-        <w:rPr>
-          <w:lang w:val="fr-FR"/>
-        </w:rPr>
-        <w:t xml:space="preserve"> Anchor Tags</w:t>
+      <w:r>
+        <w:rPr>
+          <w:lang w:val="fr-FR"/>
+        </w:rPr>
+        <w:t>NoFollow Anchor Tags</w:t>
       </w:r>
     </w:p>
     <w:p>
@@ -439,30 +343,8 @@
         <w:rPr>
           <w:lang w:val="fr-FR"/>
         </w:rPr>
-        <w:t xml:space="preserve">JS </w:t>
-      </w:r>
-      <w:proofErr w:type="spellStart"/>
-      <w:r>
-        <w:rPr>
-          <w:lang w:val="fr-FR"/>
-        </w:rPr>
-        <w:t>defer</w:t>
-      </w:r>
-      <w:proofErr w:type="spellEnd"/>
-      <w:r>
-        <w:rPr>
-          <w:lang w:val="fr-FR"/>
-        </w:rPr>
-        <w:t xml:space="preserve"> or </w:t>
-      </w:r>
-      <w:proofErr w:type="spellStart"/>
-      <w:r>
-        <w:rPr>
-          <w:lang w:val="fr-FR"/>
-        </w:rPr>
-        <w:t>async</w:t>
-      </w:r>
-      <w:proofErr w:type="spellEnd"/>
+        <w:t>JS defer or async</w:t>
+      </w:r>
     </w:p>
     <w:p>
       <w:pPr>
@@ -493,14 +375,12 @@
           <w:lang w:val="fr-FR"/>
         </w:rPr>
       </w:pPr>
-      <w:proofErr w:type="spellStart"/>
       <w:r>
         <w:rPr>
           <w:lang w:val="fr-FR"/>
         </w:rPr>
         <w:t>Redirects</w:t>
       </w:r>
-      <w:proofErr w:type="spellEnd"/>
     </w:p>
     <w:p>
       <w:pPr>
@@ -571,16 +451,8 @@
         <w:rPr>
           <w:lang w:val="fr-FR"/>
         </w:rPr>
-        <w:t>Consumer-</w:t>
-      </w:r>
-      <w:proofErr w:type="spellStart"/>
-      <w:r>
-        <w:rPr>
-          <w:lang w:val="fr-FR"/>
-        </w:rPr>
-        <w:t>oriented</w:t>
-      </w:r>
-      <w:proofErr w:type="spellEnd"/>
+        <w:t>Consumer-oriented</w:t>
+      </w:r>
     </w:p>
     <w:p>
       <w:pPr>
@@ -633,16 +505,8 @@
         <w:rPr>
           <w:lang w:val="fr-FR"/>
         </w:rPr>
-        <w:t>.</w:t>
-      </w:r>
-      <w:proofErr w:type="spellStart"/>
-      <w:r>
-        <w:rPr>
-          <w:lang w:val="fr-FR"/>
-        </w:rPr>
-        <w:t>htaccess</w:t>
-      </w:r>
-      <w:proofErr w:type="spellEnd"/>
+        <w:t>.htaccess</w:t>
+      </w:r>
     </w:p>
     <w:p>
       <w:pPr>
@@ -659,22 +523,14 @@
         <w:rPr>
           <w:lang w:val="fr-FR"/>
         </w:rPr>
-        <w:t>Sitemap.xml</w:t>
-      </w:r>
-    </w:p>
-    <w:p>
-      <w:pPr>
-        <w:rPr>
-          <w:lang w:val="fr-FR"/>
-        </w:rPr>
-      </w:pPr>
-    </w:p>
-    <w:p>
-      <w:pPr>
-        <w:rPr>
-          <w:lang w:val="fr-FR"/>
-        </w:rPr>
-      </w:pPr>
+        <w:t>Sitemap.xm</w:t>
+      </w:r>
+      <w:r>
+        <w:rPr>
+          <w:lang w:val="fr-FR"/>
+        </w:rPr>
+        <w:t>l</w:t>
+      </w:r>
     </w:p>
     <w:p>
       <w:pPr>
@@ -701,14 +557,12 @@
           <w:lang w:val="fr-FR"/>
         </w:rPr>
       </w:pPr>
-      <w:proofErr w:type="spellStart"/>
       <w:r>
         <w:rPr>
           <w:lang w:val="fr-FR"/>
         </w:rPr>
         <w:t>Semrush</w:t>
       </w:r>
-      <w:proofErr w:type="spellEnd"/>
     </w:p>
     <w:p>
       <w:pPr>
@@ -721,14 +575,12 @@
           <w:lang w:val="fr-FR"/>
         </w:rPr>
       </w:pPr>
-      <w:proofErr w:type="spellStart"/>
       <w:r>
         <w:rPr>
           <w:lang w:val="fr-FR"/>
         </w:rPr>
         <w:t>Lighthouse</w:t>
       </w:r>
-      <w:proofErr w:type="spellEnd"/>
     </w:p>
     <w:p>
       <w:pPr>
@@ -745,21 +597,7 @@
         <w:rPr>
           <w:lang w:val="fr-FR"/>
         </w:rPr>
-        <w:t xml:space="preserve">Google </w:t>
-      </w:r>
-      <w:proofErr w:type="spellStart"/>
-      <w:r>
-        <w:rPr>
-          <w:lang w:val="fr-FR"/>
-        </w:rPr>
-        <w:t>Search</w:t>
-      </w:r>
-      <w:proofErr w:type="spellEnd"/>
-      <w:r>
-        <w:rPr>
-          <w:lang w:val="fr-FR"/>
-        </w:rPr>
-        <w:t xml:space="preserve"> Console</w:t>
+        <w:t>Google Search Console</w:t>
       </w:r>
     </w:p>
     <w:p>
@@ -773,28 +611,12 @@
           <w:lang w:val="fr-FR"/>
         </w:rPr>
       </w:pPr>
-      <w:proofErr w:type="spellStart"/>
-      <w:r>
-        <w:rPr>
-          <w:lang w:val="fr-FR"/>
-        </w:rPr>
-        <w:t>Screaming</w:t>
-      </w:r>
-      <w:proofErr w:type="spellEnd"/>
-      <w:r>
-        <w:rPr>
-          <w:lang w:val="fr-FR"/>
-        </w:rPr>
-        <w:t xml:space="preserve"> </w:t>
-      </w:r>
-      <w:proofErr w:type="spellStart"/>
-      <w:r>
-        <w:rPr>
-          <w:lang w:val="fr-FR"/>
-        </w:rPr>
-        <w:t>Frog</w:t>
-      </w:r>
-      <w:proofErr w:type="spellEnd"/>
+      <w:r>
+        <w:rPr>
+          <w:lang w:val="fr-FR"/>
+        </w:rPr>
+        <w:t>Screaming Frog</w:t>
+      </w:r>
     </w:p>
     <w:p>
       <w:pPr>
@@ -807,86 +629,33 @@
           <w:lang w:val="fr-FR"/>
         </w:rPr>
       </w:pPr>
-      <w:proofErr w:type="spellStart"/>
       <w:r>
         <w:rPr>
           <w:lang w:val="fr-FR"/>
         </w:rPr>
         <w:t>Woorank</w:t>
       </w:r>
-      <w:proofErr w:type="spellEnd"/>
-    </w:p>
-    <w:p>
-      <w:pPr>
-        <w:rPr>
-          <w:lang w:val="fr-FR"/>
-        </w:rPr>
-      </w:pPr>
-    </w:p>
-    <w:p>
-      <w:pPr>
-        <w:rPr>
-          <w:lang w:val="fr-FR"/>
-        </w:rPr>
-      </w:pPr>
-    </w:p>
-    <w:p>
-      <w:pPr>
-        <w:rPr>
-          <w:lang w:val="fr-FR"/>
-        </w:rPr>
-      </w:pPr>
-    </w:p>
-    <w:p>
-      <w:pPr>
-        <w:rPr>
-          <w:lang w:val="fr-FR"/>
-        </w:rPr>
-      </w:pPr>
-      <w:r>
-        <w:rPr>
-          <w:lang w:val="fr-FR"/>
-        </w:rPr>
-        <w:t xml:space="preserve">Inspirations : </w:t>
-      </w:r>
-    </w:p>
-    <w:p>
-      <w:pPr>
-        <w:rPr>
-          <w:lang w:val="fr-FR"/>
-        </w:rPr>
-      </w:pPr>
-      <w:hyperlink r:id="rId5" w:history="1">
-        <w:r>
-          <w:rPr>
-            <w:rStyle w:val="Lienhypertexte"/>
-            <w:lang w:val="fr-FR"/>
-          </w:rPr>
-          <w:t>https://la-panthere.fr/#Portfolio</w:t>
-        </w:r>
-      </w:hyperlink>
-      <w:r>
-        <w:rPr>
-          <w:lang w:val="fr-FR"/>
-        </w:rPr>
-        <w:t xml:space="preserve"> </w:t>
-      </w:r>
-    </w:p>
-    <w:p>
-      <w:pPr>
-        <w:rPr>
-          <w:lang w:val="fr-FR"/>
-        </w:rPr>
-      </w:pPr>
-      <w:hyperlink r:id="rId6" w:history="1">
-        <w:r>
-          <w:rPr>
-            <w:rStyle w:val="Lienhypertexte"/>
-            <w:lang w:val="fr-FR"/>
-          </w:rPr>
-          <w:t>https://github.com/JulienCod/La-Panthere</w:t>
-        </w:r>
-      </w:hyperlink>
+    </w:p>
+    <w:p>
+      <w:pPr>
+        <w:rPr>
+          <w:lang w:val="fr-FR"/>
+        </w:rPr>
+      </w:pPr>
+    </w:p>
+    <w:p>
+      <w:pPr>
+        <w:rPr>
+          <w:lang w:val="fr-FR"/>
+        </w:rPr>
+      </w:pPr>
+    </w:p>
+    <w:p>
+      <w:pPr>
+        <w:rPr>
+          <w:lang w:val="fr-FR"/>
+        </w:rPr>
+      </w:pPr>
     </w:p>
     <w:p>
       <w:pPr>

</xml_diff>